<commit_message>
fix: "Subir archivo individual de Renato modificado"
</commit_message>
<xml_diff>
--- a/Fase1/Evidencias Individuales/Renato_Chicahual_1.1_APT122_AutoevaluacionCompetenciasFase1.docx
+++ b/Fase1/Evidencias Individuales/Renato_Chicahual_1.1_APT122_AutoevaluacionCompetenciasFase1.docx
@@ -2440,15 +2440,6 @@
             </w:pPr>
             <w:r>
               <w:rPr>
-                <w:b w:val="1"/>
-                <w:sz w:val="18"/>
-                <w:szCs w:val="18"/>
-                <w:rtl w:val="0"/>
-              </w:rPr>
-              <w:t xml:space="preserve">OlaOla</w:t>
-            </w:r>
-            <w:r>
-              <w:rPr>
                 <w:rtl w:val="0"/>
               </w:rPr>
             </w:r>
@@ -2588,12 +2579,8 @@
             </w:pPr>
             <w:r>
               <w:rPr>
-                <w:b w:val="1"/>
-                <w:sz w:val="18"/>
-                <w:szCs w:val="18"/>
-                <w:rtl w:val="0"/>
-              </w:rPr>
-              <w:t xml:space="preserve">Ola</w:t>
+                <w:rtl w:val="0"/>
+              </w:rPr>
             </w:r>
           </w:p>
         </w:tc>
@@ -2731,12 +2718,8 @@
             </w:pPr>
             <w:r>
               <w:rPr>
-                <w:b w:val="1"/>
-                <w:sz w:val="18"/>
-                <w:szCs w:val="18"/>
-                <w:rtl w:val="0"/>
-              </w:rPr>
-              <w:t xml:space="preserve">Ola</w:t>
+                <w:rtl w:val="0"/>
+              </w:rPr>
             </w:r>
           </w:p>
         </w:tc>
@@ -2865,21 +2848,17 @@
           <w:tcPr/>
           <w:p>
             <w:pPr>
-              <w:jc w:val="center"/>
-              <w:rPr>
-                <w:b w:val="1"/>
-                <w:sz w:val="18"/>
-                <w:szCs w:val="18"/>
-              </w:rPr>
-            </w:pPr>
-            <w:r>
-              <w:rPr>
-                <w:b w:val="1"/>
-                <w:sz w:val="18"/>
-                <w:szCs w:val="18"/>
-                <w:rtl w:val="0"/>
-              </w:rPr>
-              <w:t xml:space="preserve">Ola</w:t>
+              <w:jc w:val="left"/>
+              <w:rPr>
+                <w:b w:val="1"/>
+                <w:sz w:val="18"/>
+                <w:szCs w:val="18"/>
+              </w:rPr>
+            </w:pPr>
+            <w:r>
+              <w:rPr>
+                <w:rtl w:val="0"/>
+              </w:rPr>
             </w:r>
           </w:p>
         </w:tc>
@@ -3017,12 +2996,8 @@
             </w:pPr>
             <w:r>
               <w:rPr>
-                <w:b w:val="1"/>
-                <w:sz w:val="18"/>
-                <w:szCs w:val="18"/>
-                <w:rtl w:val="0"/>
-              </w:rPr>
-              <w:t xml:space="preserve">Ola wenas</w:t>
+                <w:rtl w:val="0"/>
+              </w:rPr>
             </w:r>
           </w:p>
         </w:tc>

</xml_diff>